<commit_message>
final del segundo sprint
</commit_message>
<xml_diff>
--- a/felicitacion/diseño/diseño.docx
+++ b/felicitacion/diseño/diseño.docx
@@ -61,6 +61,8 @@
         </w:rPr>
         <w:t>Diseño</w:t>
       </w:r>
+      <w:bookmarkStart w:id="1" w:name="_GoBack"/>
+      <w:bookmarkEnd w:id="1"/>
     </w:p>
     <w:p>
       <w:pPr>
@@ -211,17 +213,19 @@
       <w:pPr>
         <w:pStyle w:val="Sinespaciado"/>
       </w:pPr>
-      <w:bookmarkStart w:id="1" w:name="_lx2vburwn1i" w:colFirst="0" w:colLast="0"/>
-      <w:bookmarkEnd w:id="1"/>
+      <w:bookmarkStart w:id="2" w:name="_lx2vburwn1i" w:colFirst="0" w:colLast="0"/>
+      <w:bookmarkEnd w:id="2"/>
     </w:p>
     <w:p>
       <w:pPr>
         <w:pStyle w:val="Ttulo1"/>
         <w:jc w:val="both"/>
       </w:pPr>
+      <w:bookmarkStart w:id="3" w:name="_Toc89448541"/>
       <w:r>
         <w:t>Índice</w:t>
       </w:r>
+      <w:bookmarkEnd w:id="3"/>
     </w:p>
     <w:p/>
     <w:sdt>
@@ -240,7 +244,6 @@
             <w:tabs>
               <w:tab w:val="right" w:pos="10450"/>
             </w:tabs>
-            <w:spacing w:line="360" w:lineRule="auto"/>
             <w:rPr>
               <w:rFonts w:asciiTheme="minorHAnsi" w:eastAsiaTheme="minorEastAsia" w:hAnsiTheme="minorHAnsi" w:cstheme="minorBidi"/>
               <w:noProof/>
@@ -255,7 +258,8 @@
           <w:r>
             <w:fldChar w:fldCharType="separate"/>
           </w:r>
-          <w:hyperlink w:anchor="_Toc89097616" w:history="1">
+          <w:hyperlink w:anchor="_Toc89448541" w:history="1"/>
+          <w:hyperlink w:anchor="_Toc89448542" w:history="1">
             <w:r>
               <w:rPr>
                 <w:rStyle w:val="Hipervnculo"/>
@@ -263,6 +267,7 @@
                 <w:noProof/>
                 <w:color w:val="1F497D" w:themeColor="text2"/>
                 <w:sz w:val="28"/>
+                <w:szCs w:val="28"/>
               </w:rPr>
               <w:t>Imágenes trabajadas</w:t>
             </w:r>
@@ -285,7 +290,7 @@
                 <w:noProof/>
                 <w:webHidden/>
               </w:rPr>
-              <w:instrText xml:space="preserve"> PAGEREF _Toc89097616 \h </w:instrText>
+              <w:instrText xml:space="preserve"> PAGEREF _Toc89448542 \h </w:instrText>
             </w:r>
             <w:r>
               <w:rPr>
@@ -322,13 +327,12 @@
             <w:tabs>
               <w:tab w:val="right" w:pos="10450"/>
             </w:tabs>
-            <w:spacing w:line="360" w:lineRule="auto"/>
             <w:rPr>
               <w:rFonts w:asciiTheme="minorHAnsi" w:eastAsiaTheme="minorEastAsia" w:hAnsiTheme="minorHAnsi" w:cstheme="minorBidi"/>
               <w:noProof/>
             </w:rPr>
           </w:pPr>
-          <w:hyperlink w:anchor="_Toc89097617" w:history="1">
+          <w:hyperlink w:anchor="_Toc89448543" w:history="1">
             <w:r>
               <w:rPr>
                 <w:rStyle w:val="Hipervnculo"/>
@@ -355,7 +359,7 @@
                 <w:noProof/>
                 <w:webHidden/>
               </w:rPr>
-              <w:instrText xml:space="preserve"> PAGEREF _Toc89097617 \h </w:instrText>
+              <w:instrText xml:space="preserve"> PAGEREF _Toc89448543 \h </w:instrText>
             </w:r>
             <w:r>
               <w:rPr>
@@ -392,13 +396,12 @@
             <w:tabs>
               <w:tab w:val="right" w:pos="10450"/>
             </w:tabs>
-            <w:spacing w:line="360" w:lineRule="auto"/>
             <w:rPr>
               <w:rFonts w:asciiTheme="minorHAnsi" w:eastAsiaTheme="minorEastAsia" w:hAnsiTheme="minorHAnsi" w:cstheme="minorBidi"/>
               <w:noProof/>
             </w:rPr>
           </w:pPr>
-          <w:hyperlink w:anchor="_Toc89097618" w:history="1">
+          <w:hyperlink w:anchor="_Toc89448544" w:history="1">
             <w:r>
               <w:rPr>
                 <w:rStyle w:val="Hipervnculo"/>
@@ -425,7 +428,7 @@
                 <w:noProof/>
                 <w:webHidden/>
               </w:rPr>
-              <w:instrText xml:space="preserve"> PAGEREF _Toc89097618 \h </w:instrText>
+              <w:instrText xml:space="preserve"> PAGEREF _Toc89448544 \h </w:instrText>
             </w:r>
             <w:r>
               <w:rPr>
@@ -462,13 +465,12 @@
             <w:tabs>
               <w:tab w:val="right" w:pos="10450"/>
             </w:tabs>
-            <w:spacing w:line="360" w:lineRule="auto"/>
             <w:rPr>
               <w:rFonts w:asciiTheme="minorHAnsi" w:eastAsiaTheme="minorEastAsia" w:hAnsiTheme="minorHAnsi" w:cstheme="minorBidi"/>
               <w:noProof/>
             </w:rPr>
           </w:pPr>
-          <w:hyperlink w:anchor="_Toc89097619" w:history="1">
+          <w:hyperlink w:anchor="_Toc89448545" w:history="1">
             <w:r>
               <w:rPr>
                 <w:rStyle w:val="Hipervnculo"/>
@@ -476,6 +478,7 @@
                 <w:noProof/>
                 <w:color w:val="1F497D" w:themeColor="text2"/>
                 <w:sz w:val="28"/>
+                <w:szCs w:val="28"/>
               </w:rPr>
               <w:t>Modificaciones</w:t>
             </w:r>
@@ -498,7 +501,7 @@
                 <w:noProof/>
                 <w:webHidden/>
               </w:rPr>
-              <w:instrText xml:space="preserve"> PAGEREF _Toc89097619 \h </w:instrText>
+              <w:instrText xml:space="preserve"> PAGEREF _Toc89448545 \h </w:instrText>
             </w:r>
             <w:r>
               <w:rPr>
@@ -535,13 +538,12 @@
             <w:tabs>
               <w:tab w:val="right" w:pos="10450"/>
             </w:tabs>
-            <w:spacing w:line="360" w:lineRule="auto"/>
             <w:rPr>
               <w:rFonts w:asciiTheme="minorHAnsi" w:eastAsiaTheme="minorEastAsia" w:hAnsiTheme="minorHAnsi" w:cstheme="minorBidi"/>
               <w:noProof/>
             </w:rPr>
           </w:pPr>
-          <w:hyperlink w:anchor="_Toc89097620" w:history="1">
+          <w:hyperlink w:anchor="_Toc89448546" w:history="1">
             <w:r>
               <w:rPr>
                 <w:rStyle w:val="Hipervnculo"/>
@@ -568,7 +570,7 @@
                 <w:noProof/>
                 <w:webHidden/>
               </w:rPr>
-              <w:instrText xml:space="preserve"> PAGEREF _Toc89097620 \h </w:instrText>
+              <w:instrText xml:space="preserve"> PAGEREF _Toc89448546 \h </w:instrText>
             </w:r>
             <w:r>
               <w:rPr>
@@ -605,13 +607,12 @@
             <w:tabs>
               <w:tab w:val="right" w:pos="10450"/>
             </w:tabs>
-            <w:spacing w:line="360" w:lineRule="auto"/>
             <w:rPr>
               <w:rFonts w:asciiTheme="minorHAnsi" w:eastAsiaTheme="minorEastAsia" w:hAnsiTheme="minorHAnsi" w:cstheme="minorBidi"/>
               <w:noProof/>
             </w:rPr>
           </w:pPr>
-          <w:hyperlink w:anchor="_Toc89097621" w:history="1">
+          <w:hyperlink w:anchor="_Toc89448547" w:history="1">
             <w:r>
               <w:rPr>
                 <w:rStyle w:val="Hipervnculo"/>
@@ -638,7 +639,7 @@
                 <w:noProof/>
                 <w:webHidden/>
               </w:rPr>
-              <w:instrText xml:space="preserve"> PAGEREF _Toc89097621 \h </w:instrText>
+              <w:instrText xml:space="preserve"> PAGEREF _Toc89448547 \h </w:instrText>
             </w:r>
             <w:r>
               <w:rPr>
@@ -675,13 +676,12 @@
             <w:tabs>
               <w:tab w:val="right" w:pos="10450"/>
             </w:tabs>
-            <w:spacing w:line="360" w:lineRule="auto"/>
             <w:rPr>
               <w:rFonts w:asciiTheme="minorHAnsi" w:eastAsiaTheme="minorEastAsia" w:hAnsiTheme="minorHAnsi" w:cstheme="minorBidi"/>
               <w:noProof/>
             </w:rPr>
           </w:pPr>
-          <w:hyperlink w:anchor="_Toc89097622" w:history="1">
+          <w:hyperlink w:anchor="_Toc89448548" w:history="1">
             <w:r>
               <w:rPr>
                 <w:rStyle w:val="Hipervnculo"/>
@@ -708,7 +708,7 @@
                 <w:noProof/>
                 <w:webHidden/>
               </w:rPr>
-              <w:instrText xml:space="preserve"> PAGEREF _Toc89097622 \h </w:instrText>
+              <w:instrText xml:space="preserve"> PAGEREF _Toc89448548 \h </w:instrText>
             </w:r>
             <w:r>
               <w:rPr>
@@ -745,13 +745,12 @@
             <w:tabs>
               <w:tab w:val="right" w:pos="10450"/>
             </w:tabs>
-            <w:spacing w:line="360" w:lineRule="auto"/>
             <w:rPr>
               <w:rFonts w:asciiTheme="minorHAnsi" w:eastAsiaTheme="minorEastAsia" w:hAnsiTheme="minorHAnsi" w:cstheme="minorBidi"/>
               <w:noProof/>
             </w:rPr>
           </w:pPr>
-          <w:hyperlink w:anchor="_Toc89097623" w:history="1">
+          <w:hyperlink w:anchor="_Toc89448549" w:history="1">
             <w:r>
               <w:rPr>
                 <w:rStyle w:val="Hipervnculo"/>
@@ -778,7 +777,7 @@
                 <w:noProof/>
                 <w:webHidden/>
               </w:rPr>
-              <w:instrText xml:space="preserve"> PAGEREF _Toc89097623 \h </w:instrText>
+              <w:instrText xml:space="preserve"> PAGEREF _Toc89448549 \h </w:instrText>
             </w:r>
             <w:r>
               <w:rPr>
@@ -815,13 +814,12 @@
             <w:tabs>
               <w:tab w:val="right" w:pos="10450"/>
             </w:tabs>
-            <w:spacing w:line="360" w:lineRule="auto"/>
             <w:rPr>
               <w:rFonts w:asciiTheme="minorHAnsi" w:eastAsiaTheme="minorEastAsia" w:hAnsiTheme="minorHAnsi" w:cstheme="minorBidi"/>
               <w:noProof/>
             </w:rPr>
           </w:pPr>
-          <w:hyperlink w:anchor="_Toc89097624" w:history="1">
+          <w:hyperlink w:anchor="_Toc89448550" w:history="1">
             <w:r>
               <w:rPr>
                 <w:rStyle w:val="Hipervnculo"/>
@@ -848,7 +846,7 @@
                 <w:noProof/>
                 <w:webHidden/>
               </w:rPr>
-              <w:instrText xml:space="preserve"> PAGEREF _Toc89097624 \h </w:instrText>
+              <w:instrText xml:space="preserve"> PAGEREF _Toc89448550 \h </w:instrText>
             </w:r>
             <w:r>
               <w:rPr>
@@ -885,13 +883,12 @@
             <w:tabs>
               <w:tab w:val="right" w:pos="10450"/>
             </w:tabs>
-            <w:spacing w:line="360" w:lineRule="auto"/>
             <w:rPr>
               <w:rFonts w:asciiTheme="minorHAnsi" w:eastAsiaTheme="minorEastAsia" w:hAnsiTheme="minorHAnsi" w:cstheme="minorBidi"/>
               <w:noProof/>
             </w:rPr>
           </w:pPr>
-          <w:hyperlink w:anchor="_Toc89097625" w:history="1">
+          <w:hyperlink w:anchor="_Toc89448551" w:history="1">
             <w:r>
               <w:rPr>
                 <w:rStyle w:val="Hipervnculo"/>
@@ -918,7 +915,7 @@
                 <w:noProof/>
                 <w:webHidden/>
               </w:rPr>
-              <w:instrText xml:space="preserve"> PAGEREF _Toc89097625 \h </w:instrText>
+              <w:instrText xml:space="preserve"> PAGEREF _Toc89448551 \h </w:instrText>
             </w:r>
             <w:r>
               <w:rPr>
@@ -955,13 +952,12 @@
             <w:tabs>
               <w:tab w:val="right" w:pos="10450"/>
             </w:tabs>
-            <w:spacing w:line="360" w:lineRule="auto"/>
             <w:rPr>
               <w:rFonts w:asciiTheme="minorHAnsi" w:eastAsiaTheme="minorEastAsia" w:hAnsiTheme="minorHAnsi" w:cstheme="minorBidi"/>
               <w:noProof/>
             </w:rPr>
           </w:pPr>
-          <w:hyperlink w:anchor="_Toc89097626" w:history="1">
+          <w:hyperlink w:anchor="_Toc89448552" w:history="1">
             <w:r>
               <w:rPr>
                 <w:rStyle w:val="Hipervnculo"/>
@@ -988,7 +984,7 @@
                 <w:noProof/>
                 <w:webHidden/>
               </w:rPr>
-              <w:instrText xml:space="preserve"> PAGEREF _Toc89097626 \h </w:instrText>
+              <w:instrText xml:space="preserve"> PAGEREF _Toc89448552 \h </w:instrText>
             </w:r>
             <w:r>
               <w:rPr>
@@ -1025,13 +1021,12 @@
             <w:tabs>
               <w:tab w:val="right" w:pos="10450"/>
             </w:tabs>
-            <w:spacing w:line="360" w:lineRule="auto"/>
             <w:rPr>
               <w:rFonts w:asciiTheme="minorHAnsi" w:eastAsiaTheme="minorEastAsia" w:hAnsiTheme="minorHAnsi" w:cstheme="minorBidi"/>
               <w:noProof/>
             </w:rPr>
           </w:pPr>
-          <w:hyperlink w:anchor="_Toc89097627" w:history="1">
+          <w:hyperlink w:anchor="_Toc89448553" w:history="1">
             <w:r>
               <w:rPr>
                 <w:rStyle w:val="Hipervnculo"/>
@@ -1058,7 +1053,7 @@
                 <w:noProof/>
                 <w:webHidden/>
               </w:rPr>
-              <w:instrText xml:space="preserve"> PAGEREF _Toc89097627 \h </w:instrText>
+              <w:instrText xml:space="preserve"> PAGEREF _Toc89448553 \h </w:instrText>
             </w:r>
             <w:r>
               <w:rPr>
@@ -1095,13 +1090,12 @@
             <w:tabs>
               <w:tab w:val="right" w:pos="10450"/>
             </w:tabs>
-            <w:spacing w:line="360" w:lineRule="auto"/>
             <w:rPr>
               <w:rFonts w:asciiTheme="minorHAnsi" w:eastAsiaTheme="minorEastAsia" w:hAnsiTheme="minorHAnsi" w:cstheme="minorBidi"/>
               <w:noProof/>
             </w:rPr>
           </w:pPr>
-          <w:hyperlink w:anchor="_Toc89097628" w:history="1">
+          <w:hyperlink w:anchor="_Toc89448554" w:history="1">
             <w:r>
               <w:rPr>
                 <w:rStyle w:val="Hipervnculo"/>
@@ -1109,6 +1103,7 @@
                 <w:noProof/>
                 <w:color w:val="1F497D" w:themeColor="text2"/>
                 <w:sz w:val="28"/>
+                <w:szCs w:val="28"/>
               </w:rPr>
               <w:t>Diseños</w:t>
             </w:r>
@@ -1131,7 +1126,7 @@
                 <w:noProof/>
                 <w:webHidden/>
               </w:rPr>
-              <w:instrText xml:space="preserve"> PAGEREF _Toc89097628 \h </w:instrText>
+              <w:instrText xml:space="preserve"> PAGEREF _Toc89448554 \h </w:instrText>
             </w:r>
             <w:r>
               <w:rPr>
@@ -1168,13 +1163,12 @@
             <w:tabs>
               <w:tab w:val="right" w:pos="10450"/>
             </w:tabs>
-            <w:spacing w:line="360" w:lineRule="auto"/>
             <w:rPr>
               <w:rFonts w:asciiTheme="minorHAnsi" w:eastAsiaTheme="minorEastAsia" w:hAnsiTheme="minorHAnsi" w:cstheme="minorBidi"/>
               <w:noProof/>
             </w:rPr>
           </w:pPr>
-          <w:hyperlink w:anchor="_Toc89097629" w:history="1">
+          <w:hyperlink w:anchor="_Toc89448555" w:history="1">
             <w:r>
               <w:rPr>
                 <w:rStyle w:val="Hipervnculo"/>
@@ -1184,13 +1178,6 @@
             </w:r>
             <w:r>
               <w:rPr>
-                <w:rStyle w:val="Hipervnculo"/>
-                <w:noProof/>
-              </w:rPr>
-              <w:t>º</w:t>
-            </w:r>
-            <w:r>
-              <w:rPr>
                 <w:noProof/>
                 <w:webHidden/>
               </w:rPr>
@@ -1208,7 +1195,7 @@
                 <w:noProof/>
                 <w:webHidden/>
               </w:rPr>
-              <w:instrText xml:space="preserve"> PAGEREF _Toc89097629 \h </w:instrText>
+              <w:instrText xml:space="preserve"> PAGEREF _Toc89448555 \h </w:instrText>
             </w:r>
             <w:r>
               <w:rPr>
@@ -1245,13 +1232,12 @@
             <w:tabs>
               <w:tab w:val="right" w:pos="10450"/>
             </w:tabs>
-            <w:spacing w:line="360" w:lineRule="auto"/>
             <w:rPr>
               <w:rFonts w:asciiTheme="minorHAnsi" w:eastAsiaTheme="minorEastAsia" w:hAnsiTheme="minorHAnsi" w:cstheme="minorBidi"/>
               <w:noProof/>
             </w:rPr>
           </w:pPr>
-          <w:hyperlink w:anchor="_Toc89097630" w:history="1">
+          <w:hyperlink w:anchor="_Toc89448556" w:history="1">
             <w:r>
               <w:rPr>
                 <w:rStyle w:val="Hipervnculo"/>
@@ -1278,7 +1264,7 @@
                 <w:noProof/>
                 <w:webHidden/>
               </w:rPr>
-              <w:instrText xml:space="preserve"> PAGEREF _Toc89097630 \h </w:instrText>
+              <w:instrText xml:space="preserve"> PAGEREF _Toc89448556 \h </w:instrText>
             </w:r>
             <w:r>
               <w:rPr>
@@ -1299,6 +1285,497 @@
                 <w:webHidden/>
               </w:rPr>
               <w:t>9</w:t>
+            </w:r>
+            <w:r>
+              <w:rPr>
+                <w:noProof/>
+                <w:webHidden/>
+              </w:rPr>
+              <w:fldChar w:fldCharType="end"/>
+            </w:r>
+          </w:hyperlink>
+        </w:p>
+        <w:p>
+          <w:pPr>
+            <w:pStyle w:val="TDC1"/>
+            <w:tabs>
+              <w:tab w:val="right" w:pos="10450"/>
+            </w:tabs>
+            <w:rPr>
+              <w:rFonts w:asciiTheme="minorHAnsi" w:eastAsiaTheme="minorEastAsia" w:hAnsiTheme="minorHAnsi" w:cstheme="minorBidi"/>
+              <w:noProof/>
+            </w:rPr>
+          </w:pPr>
+          <w:hyperlink w:anchor="_Toc89448557" w:history="1">
+            <w:r>
+              <w:rPr>
+                <w:rStyle w:val="Hipervnculo"/>
+                <w:b/>
+                <w:noProof/>
+                <w:color w:val="1F497D" w:themeColor="text2"/>
+                <w:sz w:val="28"/>
+                <w:szCs w:val="28"/>
+              </w:rPr>
+              <w:t>Música</w:t>
+            </w:r>
+            <w:r>
+              <w:rPr>
+                <w:noProof/>
+                <w:webHidden/>
+              </w:rPr>
+              <w:tab/>
+            </w:r>
+            <w:r>
+              <w:rPr>
+                <w:noProof/>
+                <w:webHidden/>
+              </w:rPr>
+              <w:fldChar w:fldCharType="begin"/>
+            </w:r>
+            <w:r>
+              <w:rPr>
+                <w:noProof/>
+                <w:webHidden/>
+              </w:rPr>
+              <w:instrText xml:space="preserve"> PAGEREF _Toc89448557 \h </w:instrText>
+            </w:r>
+            <w:r>
+              <w:rPr>
+                <w:noProof/>
+                <w:webHidden/>
+              </w:rPr>
+            </w:r>
+            <w:r>
+              <w:rPr>
+                <w:noProof/>
+                <w:webHidden/>
+              </w:rPr>
+              <w:fldChar w:fldCharType="separate"/>
+            </w:r>
+            <w:r>
+              <w:rPr>
+                <w:noProof/>
+                <w:webHidden/>
+              </w:rPr>
+              <w:t>10</w:t>
+            </w:r>
+            <w:r>
+              <w:rPr>
+                <w:noProof/>
+                <w:webHidden/>
+              </w:rPr>
+              <w:fldChar w:fldCharType="end"/>
+            </w:r>
+          </w:hyperlink>
+        </w:p>
+        <w:p>
+          <w:pPr>
+            <w:pStyle w:val="TDC7"/>
+            <w:tabs>
+              <w:tab w:val="right" w:pos="10450"/>
+            </w:tabs>
+            <w:rPr>
+              <w:rFonts w:asciiTheme="minorHAnsi" w:eastAsiaTheme="minorEastAsia" w:hAnsiTheme="minorHAnsi" w:cstheme="minorBidi"/>
+              <w:noProof/>
+            </w:rPr>
+          </w:pPr>
+          <w:hyperlink w:anchor="_Toc89448558" w:history="1">
+            <w:r>
+              <w:rPr>
+                <w:rStyle w:val="Hipervnculo"/>
+                <w:noProof/>
+              </w:rPr>
+              <w:t>El condor pasa</w:t>
+            </w:r>
+            <w:r>
+              <w:rPr>
+                <w:noProof/>
+                <w:webHidden/>
+              </w:rPr>
+              <w:tab/>
+            </w:r>
+            <w:r>
+              <w:rPr>
+                <w:noProof/>
+                <w:webHidden/>
+              </w:rPr>
+              <w:fldChar w:fldCharType="begin"/>
+            </w:r>
+            <w:r>
+              <w:rPr>
+                <w:noProof/>
+                <w:webHidden/>
+              </w:rPr>
+              <w:instrText xml:space="preserve"> PAGEREF _Toc89448558 \h </w:instrText>
+            </w:r>
+            <w:r>
+              <w:rPr>
+                <w:noProof/>
+                <w:webHidden/>
+              </w:rPr>
+            </w:r>
+            <w:r>
+              <w:rPr>
+                <w:noProof/>
+                <w:webHidden/>
+              </w:rPr>
+              <w:fldChar w:fldCharType="separate"/>
+            </w:r>
+            <w:r>
+              <w:rPr>
+                <w:noProof/>
+                <w:webHidden/>
+              </w:rPr>
+              <w:t>10</w:t>
+            </w:r>
+            <w:r>
+              <w:rPr>
+                <w:noProof/>
+                <w:webHidden/>
+              </w:rPr>
+              <w:fldChar w:fldCharType="end"/>
+            </w:r>
+          </w:hyperlink>
+        </w:p>
+        <w:p>
+          <w:pPr>
+            <w:pStyle w:val="TDC7"/>
+            <w:tabs>
+              <w:tab w:val="right" w:pos="10450"/>
+            </w:tabs>
+            <w:rPr>
+              <w:rFonts w:asciiTheme="minorHAnsi" w:eastAsiaTheme="minorEastAsia" w:hAnsiTheme="minorHAnsi" w:cstheme="minorBidi"/>
+              <w:noProof/>
+            </w:rPr>
+          </w:pPr>
+          <w:hyperlink w:anchor="_Toc89448559" w:history="1">
+            <w:r>
+              <w:rPr>
+                <w:rStyle w:val="Hipervnculo"/>
+                <w:noProof/>
+              </w:rPr>
+              <w:t>Robot</w:t>
+            </w:r>
+            <w:r>
+              <w:rPr>
+                <w:noProof/>
+                <w:webHidden/>
+              </w:rPr>
+              <w:tab/>
+            </w:r>
+            <w:r>
+              <w:rPr>
+                <w:noProof/>
+                <w:webHidden/>
+              </w:rPr>
+              <w:fldChar w:fldCharType="begin"/>
+            </w:r>
+            <w:r>
+              <w:rPr>
+                <w:noProof/>
+                <w:webHidden/>
+              </w:rPr>
+              <w:instrText xml:space="preserve"> PAGEREF _Toc89448559 \h </w:instrText>
+            </w:r>
+            <w:r>
+              <w:rPr>
+                <w:noProof/>
+                <w:webHidden/>
+              </w:rPr>
+            </w:r>
+            <w:r>
+              <w:rPr>
+                <w:noProof/>
+                <w:webHidden/>
+              </w:rPr>
+              <w:fldChar w:fldCharType="separate"/>
+            </w:r>
+            <w:r>
+              <w:rPr>
+                <w:noProof/>
+                <w:webHidden/>
+              </w:rPr>
+              <w:t>10</w:t>
+            </w:r>
+            <w:r>
+              <w:rPr>
+                <w:noProof/>
+                <w:webHidden/>
+              </w:rPr>
+              <w:fldChar w:fldCharType="end"/>
+            </w:r>
+          </w:hyperlink>
+        </w:p>
+        <w:p>
+          <w:pPr>
+            <w:pStyle w:val="TDC7"/>
+            <w:tabs>
+              <w:tab w:val="right" w:pos="10450"/>
+            </w:tabs>
+            <w:rPr>
+              <w:rFonts w:asciiTheme="minorHAnsi" w:eastAsiaTheme="minorEastAsia" w:hAnsiTheme="minorHAnsi" w:cstheme="minorBidi"/>
+              <w:noProof/>
+            </w:rPr>
+          </w:pPr>
+          <w:hyperlink w:anchor="_Toc89448560" w:history="1">
+            <w:r>
+              <w:rPr>
+                <w:rStyle w:val="Hipervnculo"/>
+                <w:noProof/>
+              </w:rPr>
+              <w:t>Wicked Game</w:t>
+            </w:r>
+            <w:r>
+              <w:rPr>
+                <w:noProof/>
+                <w:webHidden/>
+              </w:rPr>
+              <w:tab/>
+            </w:r>
+            <w:r>
+              <w:rPr>
+                <w:noProof/>
+                <w:webHidden/>
+              </w:rPr>
+              <w:fldChar w:fldCharType="begin"/>
+            </w:r>
+            <w:r>
+              <w:rPr>
+                <w:noProof/>
+                <w:webHidden/>
+              </w:rPr>
+              <w:instrText xml:space="preserve"> PAGEREF _Toc89448560 \h </w:instrText>
+            </w:r>
+            <w:r>
+              <w:rPr>
+                <w:noProof/>
+                <w:webHidden/>
+              </w:rPr>
+            </w:r>
+            <w:r>
+              <w:rPr>
+                <w:noProof/>
+                <w:webHidden/>
+              </w:rPr>
+              <w:fldChar w:fldCharType="separate"/>
+            </w:r>
+            <w:r>
+              <w:rPr>
+                <w:noProof/>
+                <w:webHidden/>
+              </w:rPr>
+              <w:t>10</w:t>
+            </w:r>
+            <w:r>
+              <w:rPr>
+                <w:noProof/>
+                <w:webHidden/>
+              </w:rPr>
+              <w:fldChar w:fldCharType="end"/>
+            </w:r>
+          </w:hyperlink>
+        </w:p>
+        <w:p>
+          <w:pPr>
+            <w:pStyle w:val="TDC7"/>
+            <w:tabs>
+              <w:tab w:val="right" w:pos="10450"/>
+            </w:tabs>
+            <w:rPr>
+              <w:rFonts w:asciiTheme="minorHAnsi" w:eastAsiaTheme="minorEastAsia" w:hAnsiTheme="minorHAnsi" w:cstheme="minorBidi"/>
+              <w:noProof/>
+            </w:rPr>
+          </w:pPr>
+          <w:hyperlink w:anchor="_Toc89448561" w:history="1">
+            <w:r>
+              <w:rPr>
+                <w:rStyle w:val="Hipervnculo"/>
+                <w:noProof/>
+              </w:rPr>
+              <w:t>When the saints go marching in</w:t>
+            </w:r>
+            <w:r>
+              <w:rPr>
+                <w:noProof/>
+                <w:webHidden/>
+              </w:rPr>
+              <w:tab/>
+            </w:r>
+            <w:r>
+              <w:rPr>
+                <w:noProof/>
+                <w:webHidden/>
+              </w:rPr>
+              <w:fldChar w:fldCharType="begin"/>
+            </w:r>
+            <w:r>
+              <w:rPr>
+                <w:noProof/>
+                <w:webHidden/>
+              </w:rPr>
+              <w:instrText xml:space="preserve"> PAGEREF _Toc89448561 \h </w:instrText>
+            </w:r>
+            <w:r>
+              <w:rPr>
+                <w:noProof/>
+                <w:webHidden/>
+              </w:rPr>
+            </w:r>
+            <w:r>
+              <w:rPr>
+                <w:noProof/>
+                <w:webHidden/>
+              </w:rPr>
+              <w:fldChar w:fldCharType="separate"/>
+            </w:r>
+            <w:r>
+              <w:rPr>
+                <w:noProof/>
+                <w:webHidden/>
+              </w:rPr>
+              <w:t>10</w:t>
+            </w:r>
+            <w:r>
+              <w:rPr>
+                <w:noProof/>
+                <w:webHidden/>
+              </w:rPr>
+              <w:fldChar w:fldCharType="end"/>
+            </w:r>
+          </w:hyperlink>
+        </w:p>
+        <w:p>
+          <w:pPr>
+            <w:pStyle w:val="TDC7"/>
+            <w:tabs>
+              <w:tab w:val="right" w:pos="10450"/>
+            </w:tabs>
+            <w:rPr>
+              <w:rFonts w:asciiTheme="minorHAnsi" w:eastAsiaTheme="minorEastAsia" w:hAnsiTheme="minorHAnsi" w:cstheme="minorBidi"/>
+              <w:noProof/>
+            </w:rPr>
+          </w:pPr>
+          <w:hyperlink w:anchor="_Toc89448562" w:history="1">
+            <w:r>
+              <w:rPr>
+                <w:rStyle w:val="Hipervnculo"/>
+                <w:noProof/>
+              </w:rPr>
+              <w:t>Canon de Pachelbel</w:t>
+            </w:r>
+            <w:r>
+              <w:rPr>
+                <w:noProof/>
+                <w:webHidden/>
+              </w:rPr>
+              <w:tab/>
+            </w:r>
+            <w:r>
+              <w:rPr>
+                <w:noProof/>
+                <w:webHidden/>
+              </w:rPr>
+              <w:fldChar w:fldCharType="begin"/>
+            </w:r>
+            <w:r>
+              <w:rPr>
+                <w:noProof/>
+                <w:webHidden/>
+              </w:rPr>
+              <w:instrText xml:space="preserve"> PAGEREF _Toc89448562 \h </w:instrText>
+            </w:r>
+            <w:r>
+              <w:rPr>
+                <w:noProof/>
+                <w:webHidden/>
+              </w:rPr>
+            </w:r>
+            <w:r>
+              <w:rPr>
+                <w:noProof/>
+                <w:webHidden/>
+              </w:rPr>
+              <w:fldChar w:fldCharType="separate"/>
+            </w:r>
+            <w:r>
+              <w:rPr>
+                <w:noProof/>
+                <w:webHidden/>
+              </w:rPr>
+              <w:t>10</w:t>
+            </w:r>
+            <w:r>
+              <w:rPr>
+                <w:noProof/>
+                <w:webHidden/>
+              </w:rPr>
+              <w:fldChar w:fldCharType="end"/>
+            </w:r>
+          </w:hyperlink>
+        </w:p>
+        <w:p>
+          <w:pPr>
+            <w:pStyle w:val="TDC1"/>
+            <w:tabs>
+              <w:tab w:val="right" w:pos="10450"/>
+            </w:tabs>
+            <w:rPr>
+              <w:rFonts w:asciiTheme="minorHAnsi" w:eastAsiaTheme="minorEastAsia" w:hAnsiTheme="minorHAnsi" w:cstheme="minorBidi"/>
+              <w:noProof/>
+            </w:rPr>
+          </w:pPr>
+          <w:hyperlink w:anchor="_Toc89448563" w:history="1">
+            <w:r>
+              <w:rPr>
+                <w:rStyle w:val="Hipervnculo"/>
+                <w:b/>
+                <w:noProof/>
+                <w:color w:val="1F497D" w:themeColor="text2"/>
+                <w:sz w:val="28"/>
+                <w:szCs w:val="28"/>
+              </w:rPr>
+              <w:t>Videos</w:t>
+            </w:r>
+            <w:r>
+              <w:rPr>
+                <w:noProof/>
+                <w:webHidden/>
+              </w:rPr>
+              <w:tab/>
+            </w:r>
+            <w:r>
+              <w:rPr>
+                <w:noProof/>
+                <w:webHidden/>
+              </w:rPr>
+              <w:fldChar w:fldCharType="begin"/>
+            </w:r>
+            <w:r>
+              <w:rPr>
+                <w:noProof/>
+                <w:webHidden/>
+              </w:rPr>
+              <w:instrText xml:space="preserve"> PAGEREF _Toc89448563 \h </w:instrText>
+            </w:r>
+            <w:r>
+              <w:rPr>
+                <w:noProof/>
+                <w:webHidden/>
+              </w:rPr>
+            </w:r>
+            <w:r>
+              <w:rPr>
+                <w:noProof/>
+                <w:webHidden/>
+              </w:rPr>
+              <w:fldChar w:fldCharType="separate"/>
+            </w:r>
+            <w:r>
+              <w:rPr>
+                <w:noProof/>
+                <w:webHidden/>
+              </w:rPr>
+              <w:t>11</w:t>
             </w:r>
             <w:r>
               <w:rPr>
@@ -1323,8 +1800,8 @@
         </w:p>
       </w:sdtContent>
     </w:sdt>
-    <w:bookmarkStart w:id="2" w:name="_5u0s3vy2uflu" w:colFirst="0" w:colLast="0" w:displacedByCustomXml="prev"/>
-    <w:bookmarkEnd w:id="2" w:displacedByCustomXml="prev"/>
+    <w:bookmarkStart w:id="4" w:name="_5u0s3vy2uflu" w:colFirst="0" w:colLast="0" w:displacedByCustomXml="prev"/>
+    <w:bookmarkEnd w:id="4" w:displacedByCustomXml="prev"/>
     <w:p>
       <w:pPr>
         <w:tabs>
@@ -1345,22 +1822,22 @@
         <w:pStyle w:val="Ttulo1"/>
         <w:jc w:val="both"/>
       </w:pPr>
-      <w:bookmarkStart w:id="3" w:name="_Toc89097616"/>
+      <w:bookmarkStart w:id="5" w:name="_Toc89448542"/>
       <w:r>
         <w:lastRenderedPageBreak/>
         <w:t>Imágenes trabajadas</w:t>
       </w:r>
-      <w:bookmarkEnd w:id="3"/>
+      <w:bookmarkEnd w:id="5"/>
     </w:p>
     <w:p>
       <w:pPr>
         <w:pStyle w:val="Ttulo7"/>
       </w:pPr>
-      <w:bookmarkStart w:id="4" w:name="_Toc89097617"/>
+      <w:bookmarkStart w:id="6" w:name="_Toc89448543"/>
       <w:r>
         <w:t>Retocadas</w:t>
       </w:r>
-      <w:bookmarkEnd w:id="4"/>
+      <w:bookmarkEnd w:id="6"/>
     </w:p>
     <w:p>
       <w:pPr>
@@ -1372,7 +1849,7 @@
           <w:noProof/>
         </w:rPr>
         <w:drawing>
-          <wp:inline distT="0" distB="0" distL="0" distR="0" wp14:anchorId="73995149" wp14:editId="5BD060B8">
+          <wp:inline distT="0" distB="0" distL="0" distR="0" wp14:anchorId="676C5B3D" wp14:editId="42F51085">
             <wp:extent cx="1152525" cy="1079532"/>
             <wp:effectExtent l="0" t="0" r="0" b="0"/>
             <wp:docPr id="18" name="Imagen 18"/>
@@ -1422,14 +1899,27 @@
       <w:r>
         <w:t xml:space="preserve">Ilustración </w:t>
       </w:r>
-      <w:fldSimple w:instr=" SEQ Ilustración \* ARABIC ">
-        <w:r>
-          <w:rPr>
-            <w:noProof/>
-          </w:rPr>
-          <w:t>1</w:t>
-        </w:r>
-      </w:fldSimple>
+      <w:r>
+        <w:fldChar w:fldCharType="begin"/>
+      </w:r>
+      <w:r>
+        <w:instrText xml:space="preserve"> SEQ Ilustración \* ARABIC </w:instrText>
+      </w:r>
+      <w:r>
+        <w:fldChar w:fldCharType="separate"/>
+      </w:r>
+      <w:r>
+        <w:rPr>
+          <w:noProof/>
+        </w:rPr>
+        <w:t>1</w:t>
+      </w:r>
+      <w:r>
+        <w:rPr>
+          <w:noProof/>
+        </w:rPr>
+        <w:fldChar w:fldCharType="end"/>
+      </w:r>
       <w:r>
         <w:t xml:space="preserve"> </w:t>
       </w:r>
@@ -1450,7 +1940,7 @@
           <w:noProof/>
         </w:rPr>
         <w:drawing>
-          <wp:inline distT="0" distB="0" distL="0" distR="0" wp14:anchorId="641B4EC7" wp14:editId="06AA23A1">
+          <wp:inline distT="0" distB="0" distL="0" distR="0" wp14:anchorId="4AF74EA6" wp14:editId="0C911026">
             <wp:extent cx="1622440" cy="1076325"/>
             <wp:effectExtent l="0" t="0" r="0" b="0"/>
             <wp:docPr id="19" name="Imagen 19"/>
@@ -1500,14 +1990,27 @@
       <w:r>
         <w:t xml:space="preserve">Ilustración </w:t>
       </w:r>
-      <w:fldSimple w:instr=" SEQ Ilustración \* ARABIC ">
-        <w:r>
-          <w:rPr>
-            <w:noProof/>
-          </w:rPr>
-          <w:t>2</w:t>
-        </w:r>
-      </w:fldSimple>
+      <w:r>
+        <w:fldChar w:fldCharType="begin"/>
+      </w:r>
+      <w:r>
+        <w:instrText xml:space="preserve"> SEQ Ilustración \* ARABIC </w:instrText>
+      </w:r>
+      <w:r>
+        <w:fldChar w:fldCharType="separate"/>
+      </w:r>
+      <w:r>
+        <w:rPr>
+          <w:noProof/>
+        </w:rPr>
+        <w:t>2</w:t>
+      </w:r>
+      <w:r>
+        <w:rPr>
+          <w:noProof/>
+        </w:rPr>
+        <w:fldChar w:fldCharType="end"/>
+      </w:r>
       <w:r>
         <w:t xml:space="preserve"> </w:t>
       </w:r>
@@ -1528,7 +2031,7 @@
           <w:noProof/>
         </w:rPr>
         <w:drawing>
-          <wp:inline distT="0" distB="0" distL="0" distR="0" wp14:anchorId="48258A37" wp14:editId="633438B2">
+          <wp:inline distT="0" distB="0" distL="0" distR="0" wp14:anchorId="3425441E" wp14:editId="14B30339">
             <wp:extent cx="1308164" cy="1085850"/>
             <wp:effectExtent l="0" t="0" r="0" b="0"/>
             <wp:docPr id="20" name="Imagen 20"/>
@@ -1578,14 +2081,30 @@
       <w:r>
         <w:t xml:space="preserve">Ilustración </w:t>
       </w:r>
-      <w:fldSimple w:instr=" SEQ Ilustración \* ARABIC ">
-        <w:r>
-          <w:rPr>
-            <w:noProof/>
-          </w:rPr>
-          <w:t>3</w:t>
-        </w:r>
-      </w:fldSimple>
+      <w:r>
+        <w:fldChar w:fldCharType="begin"/>
+      </w:r>
+      <w:r>
+        <w:instrText xml:space="preserve"> SEQ Ilustraci</w:instrText>
+      </w:r>
+      <w:r>
+        <w:instrText xml:space="preserve">ón \* ARABIC </w:instrText>
+      </w:r>
+      <w:r>
+        <w:fldChar w:fldCharType="separate"/>
+      </w:r>
+      <w:r>
+        <w:rPr>
+          <w:noProof/>
+        </w:rPr>
+        <w:t>3</w:t>
+      </w:r>
+      <w:r>
+        <w:rPr>
+          <w:noProof/>
+        </w:rPr>
+        <w:fldChar w:fldCharType="end"/>
+      </w:r>
       <w:r>
         <w:t xml:space="preserve"> </w:t>
       </w:r>
@@ -1606,7 +2125,7 @@
           <w:noProof/>
         </w:rPr>
         <w:drawing>
-          <wp:inline distT="0" distB="0" distL="0" distR="0" wp14:anchorId="656FE0E6" wp14:editId="1013C866">
+          <wp:inline distT="0" distB="0" distL="0" distR="0" wp14:anchorId="328F70C2" wp14:editId="43E58E27">
             <wp:extent cx="1000125" cy="1000125"/>
             <wp:effectExtent l="0" t="0" r="0" b="9525"/>
             <wp:docPr id="21" name="Imagen 21"/>
@@ -1659,14 +2178,27 @@
       <w:r>
         <w:t xml:space="preserve">Ilustración </w:t>
       </w:r>
-      <w:fldSimple w:instr=" SEQ Ilustración \* ARABIC ">
-        <w:r>
-          <w:rPr>
-            <w:noProof/>
-          </w:rPr>
-          <w:t>4</w:t>
-        </w:r>
-      </w:fldSimple>
+      <w:r>
+        <w:fldChar w:fldCharType="begin"/>
+      </w:r>
+      <w:r>
+        <w:instrText xml:space="preserve"> SEQ Ilustración \* ARABIC </w:instrText>
+      </w:r>
+      <w:r>
+        <w:fldChar w:fldCharType="separate"/>
+      </w:r>
+      <w:r>
+        <w:rPr>
+          <w:noProof/>
+        </w:rPr>
+        <w:t>4</w:t>
+      </w:r>
+      <w:r>
+        <w:rPr>
+          <w:noProof/>
+        </w:rPr>
+        <w:fldChar w:fldCharType="end"/>
+      </w:r>
       <w:r>
         <w:t xml:space="preserve"> </w:t>
       </w:r>
@@ -1687,7 +2219,7 @@
           <w:noProof/>
         </w:rPr>
         <w:drawing>
-          <wp:inline distT="0" distB="0" distL="0" distR="0" wp14:anchorId="61FBB9A9" wp14:editId="110E629D">
+          <wp:inline distT="0" distB="0" distL="0" distR="0" wp14:anchorId="588B598A" wp14:editId="74F6E822">
             <wp:extent cx="1200150" cy="1200150"/>
             <wp:effectExtent l="0" t="0" r="0" b="0"/>
             <wp:docPr id="22" name="Imagen 22"/>
@@ -1740,14 +2272,27 @@
       <w:r>
         <w:t xml:space="preserve">Ilustración </w:t>
       </w:r>
-      <w:fldSimple w:instr=" SEQ Ilustración \* ARABIC ">
-        <w:r>
-          <w:rPr>
-            <w:noProof/>
-          </w:rPr>
-          <w:t>5</w:t>
-        </w:r>
-      </w:fldSimple>
+      <w:r>
+        <w:fldChar w:fldCharType="begin"/>
+      </w:r>
+      <w:r>
+        <w:instrText xml:space="preserve"> SEQ Ilustración \* ARABIC </w:instrText>
+      </w:r>
+      <w:r>
+        <w:fldChar w:fldCharType="separate"/>
+      </w:r>
+      <w:r>
+        <w:rPr>
+          <w:noProof/>
+        </w:rPr>
+        <w:t>5</w:t>
+      </w:r>
+      <w:r>
+        <w:rPr>
+          <w:noProof/>
+        </w:rPr>
+        <w:fldChar w:fldCharType="end"/>
+      </w:r>
       <w:r>
         <w:t xml:space="preserve"> </w:t>
       </w:r>
@@ -1771,7 +2316,7 @@
         </w:rPr>
         <w:lastRenderedPageBreak/>
         <w:drawing>
-          <wp:inline distT="0" distB="0" distL="0" distR="0" wp14:anchorId="6FE9C8D2" wp14:editId="76CA0B6F">
+          <wp:inline distT="0" distB="0" distL="0" distR="0" wp14:anchorId="3F345ADC" wp14:editId="568E8329">
             <wp:extent cx="1138555" cy="1138555"/>
             <wp:effectExtent l="0" t="0" r="4445" b="4445"/>
             <wp:docPr id="23" name="Imagen 23"/>
@@ -1824,14 +2369,27 @@
       <w:r>
         <w:t xml:space="preserve">Ilustración </w:t>
       </w:r>
-      <w:fldSimple w:instr=" SEQ Ilustración \* ARABIC ">
-        <w:r>
-          <w:rPr>
-            <w:noProof/>
-          </w:rPr>
-          <w:t>6</w:t>
-        </w:r>
-      </w:fldSimple>
+      <w:r>
+        <w:fldChar w:fldCharType="begin"/>
+      </w:r>
+      <w:r>
+        <w:instrText xml:space="preserve"> SEQ Ilustración \* ARABIC </w:instrText>
+      </w:r>
+      <w:r>
+        <w:fldChar w:fldCharType="separate"/>
+      </w:r>
+      <w:r>
+        <w:rPr>
+          <w:noProof/>
+        </w:rPr>
+        <w:t>6</w:t>
+      </w:r>
+      <w:r>
+        <w:rPr>
+          <w:noProof/>
+        </w:rPr>
+        <w:fldChar w:fldCharType="end"/>
+      </w:r>
       <w:r>
         <w:t xml:space="preserve"> </w:t>
       </w:r>
@@ -1852,7 +2410,7 @@
           <w:noProof/>
         </w:rPr>
         <w:drawing>
-          <wp:inline distT="0" distB="0" distL="0" distR="0" wp14:anchorId="402597F0" wp14:editId="7D429A57">
+          <wp:inline distT="0" distB="0" distL="0" distR="0" wp14:anchorId="344AA28C" wp14:editId="2E4AA8DB">
             <wp:extent cx="1457325" cy="1921240"/>
             <wp:effectExtent l="0" t="0" r="0" b="3175"/>
             <wp:docPr id="24" name="Imagen 24"/>
@@ -1905,14 +2463,27 @@
       <w:r>
         <w:t xml:space="preserve">Ilustración </w:t>
       </w:r>
-      <w:fldSimple w:instr=" SEQ Ilustración \* ARABIC ">
-        <w:r>
-          <w:rPr>
-            <w:noProof/>
-          </w:rPr>
-          <w:t>7</w:t>
-        </w:r>
-      </w:fldSimple>
+      <w:r>
+        <w:fldChar w:fldCharType="begin"/>
+      </w:r>
+      <w:r>
+        <w:instrText xml:space="preserve"> SEQ Ilustración \* ARABIC </w:instrText>
+      </w:r>
+      <w:r>
+        <w:fldChar w:fldCharType="separate"/>
+      </w:r>
+      <w:r>
+        <w:rPr>
+          <w:noProof/>
+        </w:rPr>
+        <w:t>7</w:t>
+      </w:r>
+      <w:r>
+        <w:rPr>
+          <w:noProof/>
+        </w:rPr>
+        <w:fldChar w:fldCharType="end"/>
+      </w:r>
       <w:r>
         <w:t xml:space="preserve"> </w:t>
       </w:r>
@@ -1933,7 +2504,7 @@
           <w:noProof/>
         </w:rPr>
         <w:drawing>
-          <wp:inline distT="0" distB="0" distL="0" distR="0" wp14:anchorId="7F27F8BB" wp14:editId="3B7E2B53">
+          <wp:inline distT="0" distB="0" distL="0" distR="0" wp14:anchorId="013CA4CA" wp14:editId="0E8A9AF3">
             <wp:extent cx="1266825" cy="1266825"/>
             <wp:effectExtent l="0" t="0" r="9525" b="0"/>
             <wp:docPr id="25" name="Imagen 25"/>
@@ -1983,14 +2554,27 @@
       <w:r>
         <w:t xml:space="preserve">Ilustración </w:t>
       </w:r>
-      <w:fldSimple w:instr=" SEQ Ilustración \* ARABIC ">
-        <w:r>
-          <w:rPr>
-            <w:noProof/>
-          </w:rPr>
-          <w:t>8</w:t>
-        </w:r>
-      </w:fldSimple>
+      <w:r>
+        <w:fldChar w:fldCharType="begin"/>
+      </w:r>
+      <w:r>
+        <w:instrText xml:space="preserve"> SEQ Ilustración \* ARABIC </w:instrText>
+      </w:r>
+      <w:r>
+        <w:fldChar w:fldCharType="separate"/>
+      </w:r>
+      <w:r>
+        <w:rPr>
+          <w:noProof/>
+        </w:rPr>
+        <w:t>8</w:t>
+      </w:r>
+      <w:r>
+        <w:rPr>
+          <w:noProof/>
+        </w:rPr>
+        <w:fldChar w:fldCharType="end"/>
+      </w:r>
       <w:r>
         <w:t xml:space="preserve"> </w:t>
       </w:r>
@@ -2023,12 +2607,12 @@
       <w:pPr>
         <w:pStyle w:val="Ttulo7"/>
       </w:pPr>
-      <w:bookmarkStart w:id="5" w:name="_Toc89097618"/>
+      <w:bookmarkStart w:id="7" w:name="_Toc89448544"/>
       <w:r>
         <w:lastRenderedPageBreak/>
         <w:t>Creadas</w:t>
       </w:r>
-      <w:bookmarkEnd w:id="5"/>
+      <w:bookmarkEnd w:id="7"/>
     </w:p>
     <w:p>
       <w:pPr>
@@ -2040,7 +2624,7 @@
           <w:noProof/>
         </w:rPr>
         <w:drawing>
-          <wp:inline distT="0" distB="0" distL="0" distR="0" wp14:anchorId="7250DFB3" wp14:editId="23A2B9FC">
+          <wp:inline distT="0" distB="0" distL="0" distR="0" wp14:anchorId="76670D47" wp14:editId="6A75608D">
             <wp:extent cx="1114581" cy="1114581"/>
             <wp:effectExtent l="0" t="0" r="9525" b="9525"/>
             <wp:docPr id="26" name="Imagen 26"/>
@@ -2093,14 +2677,27 @@
       <w:r>
         <w:t xml:space="preserve">Ilustración </w:t>
       </w:r>
-      <w:fldSimple w:instr=" SEQ Ilustración \* ARABIC ">
-        <w:r>
-          <w:rPr>
-            <w:noProof/>
-          </w:rPr>
-          <w:t>9</w:t>
-        </w:r>
-      </w:fldSimple>
+      <w:r>
+        <w:fldChar w:fldCharType="begin"/>
+      </w:r>
+      <w:r>
+        <w:instrText xml:space="preserve"> SEQ Ilustración \* ARABIC </w:instrText>
+      </w:r>
+      <w:r>
+        <w:fldChar w:fldCharType="separate"/>
+      </w:r>
+      <w:r>
+        <w:rPr>
+          <w:noProof/>
+        </w:rPr>
+        <w:t>9</w:t>
+      </w:r>
+      <w:r>
+        <w:rPr>
+          <w:noProof/>
+        </w:rPr>
+        <w:fldChar w:fldCharType="end"/>
+      </w:r>
       <w:r>
         <w:t xml:space="preserve"> </w:t>
       </w:r>
@@ -2121,7 +2718,7 @@
           <w:noProof/>
         </w:rPr>
         <w:drawing>
-          <wp:inline distT="0" distB="0" distL="0" distR="0" wp14:anchorId="34C5B803" wp14:editId="20311F29">
+          <wp:inline distT="0" distB="0" distL="0" distR="0" wp14:anchorId="3405FE47" wp14:editId="64F8C9B3">
             <wp:extent cx="1114581" cy="1114581"/>
             <wp:effectExtent l="0" t="0" r="9525" b="9525"/>
             <wp:docPr id="27" name="Imagen 27"/>
@@ -2171,14 +2768,27 @@
       <w:r>
         <w:t xml:space="preserve">Ilustración </w:t>
       </w:r>
-      <w:fldSimple w:instr=" SEQ Ilustración \* ARABIC ">
-        <w:r>
-          <w:rPr>
-            <w:noProof/>
-          </w:rPr>
-          <w:t>10</w:t>
-        </w:r>
-      </w:fldSimple>
+      <w:r>
+        <w:fldChar w:fldCharType="begin"/>
+      </w:r>
+      <w:r>
+        <w:instrText xml:space="preserve"> SEQ Ilustración \* ARABIC </w:instrText>
+      </w:r>
+      <w:r>
+        <w:fldChar w:fldCharType="separate"/>
+      </w:r>
+      <w:r>
+        <w:rPr>
+          <w:noProof/>
+        </w:rPr>
+        <w:t>10</w:t>
+      </w:r>
+      <w:r>
+        <w:rPr>
+          <w:noProof/>
+        </w:rPr>
+        <w:fldChar w:fldCharType="end"/>
+      </w:r>
       <w:r>
         <w:t xml:space="preserve"> </w:t>
       </w:r>
@@ -2194,21 +2804,21 @@
         <w:pStyle w:val="Ttulo1"/>
         <w:jc w:val="both"/>
       </w:pPr>
-      <w:bookmarkStart w:id="6" w:name="_Toc89097619"/>
+      <w:bookmarkStart w:id="8" w:name="_Toc89448545"/>
       <w:r>
         <w:t>Modificaciones</w:t>
       </w:r>
-      <w:bookmarkEnd w:id="6"/>
+      <w:bookmarkEnd w:id="8"/>
     </w:p>
     <w:p>
       <w:pPr>
         <w:pStyle w:val="Ttulo7"/>
       </w:pPr>
-      <w:bookmarkStart w:id="7" w:name="_Toc89097620"/>
+      <w:bookmarkStart w:id="9" w:name="_Toc89448546"/>
       <w:r>
         <w:t>Borde decorativo</w:t>
       </w:r>
-      <w:bookmarkEnd w:id="7"/>
+      <w:bookmarkEnd w:id="9"/>
     </w:p>
     <w:p>
       <w:r>
@@ -2255,7 +2865,7 @@
           <w:noProof/>
         </w:rPr>
         <w:drawing>
-          <wp:inline distT="0" distB="0" distL="0" distR="0" wp14:anchorId="17853A18" wp14:editId="6D126828">
+          <wp:inline distT="0" distB="0" distL="0" distR="0" wp14:anchorId="375EC50D" wp14:editId="49BA4236">
             <wp:extent cx="1830426" cy="1714500"/>
             <wp:effectExtent l="0" t="0" r="0" b="0"/>
             <wp:docPr id="28" name="Imagen 28"/>
@@ -2298,6 +2908,14 @@
       </w:r>
     </w:p>
     <w:p>
+      <w:pPr>
+        <w:jc w:val="center"/>
+      </w:pPr>
+      <w:r>
+        <w:t>PNG esquina</w:t>
+      </w:r>
+    </w:p>
+    <w:p>
       <w:r>
         <w:t>Por último, el resultado se rota y voltea para crear todas las esquinas necesarias.</w:t>
       </w:r>
@@ -2309,12 +2927,12 @@
       <w:r>
         <w:br w:type="column"/>
       </w:r>
-      <w:bookmarkStart w:id="8" w:name="_Toc89097621"/>
+      <w:bookmarkStart w:id="10" w:name="_Toc89448547"/>
       <w:r>
         <w:lastRenderedPageBreak/>
         <w:t>Libro</w:t>
       </w:r>
-      <w:bookmarkEnd w:id="8"/>
+      <w:bookmarkEnd w:id="10"/>
     </w:p>
     <w:p>
       <w:r>
@@ -2338,7 +2956,7 @@
           <w:noProof/>
         </w:rPr>
         <w:drawing>
-          <wp:inline distT="0" distB="0" distL="0" distR="0" wp14:anchorId="7632C4A2" wp14:editId="14AE6FAB">
+          <wp:inline distT="0" distB="0" distL="0" distR="0" wp14:anchorId="098AFE31" wp14:editId="344658D8">
             <wp:extent cx="3143250" cy="2273576"/>
             <wp:effectExtent l="0" t="0" r="0" b="0"/>
             <wp:docPr id="29" name="Imagen 29"/>
@@ -2382,6 +3000,14 @@
     </w:p>
     <w:p>
       <w:pPr>
+        <w:jc w:val="center"/>
+      </w:pPr>
+      <w:r>
+        <w:t>PNG libro</w:t>
+      </w:r>
+    </w:p>
+    <w:p>
+      <w:pPr>
         <w:jc w:val="both"/>
       </w:pPr>
     </w:p>
@@ -2389,11 +3015,11 @@
       <w:pPr>
         <w:pStyle w:val="Ttulo7"/>
       </w:pPr>
-      <w:bookmarkStart w:id="9" w:name="_Toc89097622"/>
+      <w:bookmarkStart w:id="11" w:name="_Toc89448548"/>
       <w:r>
         <w:t>Cámara</w:t>
       </w:r>
-      <w:bookmarkEnd w:id="9"/>
+      <w:bookmarkEnd w:id="11"/>
     </w:p>
     <w:p>
       <w:r>
@@ -2432,8 +3058,11 @@
         <w:jc w:val="center"/>
       </w:pPr>
       <w:r>
+        <w:rPr>
+          <w:noProof/>
+        </w:rPr>
         <w:drawing>
-          <wp:inline distT="0" distB="0" distL="0" distR="0" wp14:anchorId="02FEAD7F" wp14:editId="7F52815A">
+          <wp:inline distT="0" distB="0" distL="0" distR="0" wp14:anchorId="09CB3568" wp14:editId="53CC8F93">
             <wp:extent cx="1581150" cy="1374604"/>
             <wp:effectExtent l="0" t="0" r="0" b="0"/>
             <wp:docPr id="35" name="Imagen 35"/>
@@ -2470,6 +3099,14 @@
       </w:r>
     </w:p>
     <w:p>
+      <w:pPr>
+        <w:jc w:val="center"/>
+      </w:pPr>
+      <w:r>
+        <w:t>SVG cámara</w:t>
+      </w:r>
+    </w:p>
+    <w:p>
       <w:r>
         <w:br w:type="page"/>
       </w:r>
@@ -2483,11 +3120,11 @@
       <w:pPr>
         <w:pStyle w:val="Ttulo7"/>
       </w:pPr>
-      <w:bookmarkStart w:id="10" w:name="_Toc89097623"/>
+      <w:bookmarkStart w:id="12" w:name="_Toc89448549"/>
       <w:r>
         <w:t>Destornillador</w:t>
       </w:r>
-      <w:bookmarkEnd w:id="10"/>
+      <w:bookmarkEnd w:id="12"/>
     </w:p>
     <w:p>
       <w:r>
@@ -2510,8 +3147,11 @@
         <w:jc w:val="center"/>
       </w:pPr>
       <w:r>
+        <w:rPr>
+          <w:noProof/>
+        </w:rPr>
         <w:drawing>
-          <wp:inline distT="0" distB="0" distL="0" distR="0" wp14:anchorId="1B395DF3" wp14:editId="02D5EE40">
+          <wp:inline distT="0" distB="0" distL="0" distR="0" wp14:anchorId="69ACEE77" wp14:editId="2A4532EF">
             <wp:extent cx="1562100" cy="1569950"/>
             <wp:effectExtent l="0" t="0" r="0" b="0"/>
             <wp:docPr id="36" name="Imagen 36"/>
@@ -2549,14 +3189,22 @@
     </w:p>
     <w:p>
       <w:pPr>
+        <w:jc w:val="center"/>
+      </w:pPr>
+      <w:r>
+        <w:t>SVG destornillador</w:t>
+      </w:r>
+    </w:p>
+    <w:p>
+      <w:pPr>
         <w:pStyle w:val="Ttulo7"/>
       </w:pPr>
-      <w:bookmarkStart w:id="11" w:name="_Toc89097624"/>
+      <w:bookmarkStart w:id="13" w:name="_Toc89448550"/>
       <w:proofErr w:type="spellStart"/>
       <w:r>
         <w:t>Asha</w:t>
       </w:r>
-      <w:bookmarkEnd w:id="11"/>
+      <w:bookmarkEnd w:id="13"/>
       <w:proofErr w:type="spellEnd"/>
     </w:p>
     <w:p>
@@ -2574,8 +3222,11 @@
         <w:jc w:val="center"/>
       </w:pPr>
       <w:r>
+        <w:rPr>
+          <w:noProof/>
+        </w:rPr>
         <w:drawing>
-          <wp:inline distT="0" distB="0" distL="0" distR="0" wp14:anchorId="6421BEDA" wp14:editId="7DA39479">
+          <wp:inline distT="0" distB="0" distL="0" distR="0" wp14:anchorId="3BBFBD49" wp14:editId="45CD77C7">
             <wp:extent cx="1047750" cy="1716142"/>
             <wp:effectExtent l="0" t="0" r="0" b="0"/>
             <wp:docPr id="32" name="Imagen 32"/>
@@ -2613,6 +3264,19 @@
     </w:p>
     <w:p>
       <w:pPr>
+        <w:jc w:val="center"/>
+      </w:pPr>
+      <w:r>
+        <w:t xml:space="preserve">SVG </w:t>
+      </w:r>
+      <w:proofErr w:type="spellStart"/>
+      <w:r>
+        <w:t>Asha</w:t>
+      </w:r>
+      <w:proofErr w:type="spellEnd"/>
+    </w:p>
+    <w:p>
+      <w:pPr>
         <w:rPr>
           <w:rFonts w:asciiTheme="majorHAnsi" w:eastAsiaTheme="majorEastAsia" w:hAnsiTheme="majorHAnsi" w:cstheme="majorBidi"/>
           <w:i/>
@@ -2628,12 +3292,12 @@
       <w:pPr>
         <w:pStyle w:val="Ttulo7"/>
       </w:pPr>
-      <w:bookmarkStart w:id="12" w:name="_Toc89097625"/>
+      <w:bookmarkStart w:id="14" w:name="_Toc89448551"/>
       <w:r>
         <w:lastRenderedPageBreak/>
         <w:t>Partituras</w:t>
       </w:r>
-      <w:bookmarkEnd w:id="12"/>
+      <w:bookmarkEnd w:id="14"/>
     </w:p>
     <w:p>
       <w:r>
@@ -2650,8 +3314,11 @@
         <w:jc w:val="center"/>
       </w:pPr>
       <w:r>
+        <w:rPr>
+          <w:noProof/>
+        </w:rPr>
         <w:drawing>
-          <wp:inline distT="0" distB="0" distL="0" distR="0" wp14:anchorId="0783F0A7" wp14:editId="6BB3F289">
+          <wp:inline distT="0" distB="0" distL="0" distR="0" wp14:anchorId="7678FA76" wp14:editId="1A2D73A9">
             <wp:extent cx="1518424" cy="1513206"/>
             <wp:effectExtent l="0" t="0" r="5715" b="0"/>
             <wp:docPr id="37" name="Imagen 37"/>
@@ -2689,13 +3356,21 @@
     </w:p>
     <w:p>
       <w:pPr>
+        <w:jc w:val="center"/>
+      </w:pPr>
+      <w:r>
+        <w:t>SVG partituras</w:t>
+      </w:r>
+    </w:p>
+    <w:p>
+      <w:pPr>
         <w:pStyle w:val="Ttulo7"/>
       </w:pPr>
-      <w:bookmarkStart w:id="13" w:name="_Toc89097626"/>
+      <w:bookmarkStart w:id="15" w:name="_Toc89448552"/>
       <w:r>
         <w:t>Robot</w:t>
       </w:r>
-      <w:bookmarkEnd w:id="13"/>
+      <w:bookmarkEnd w:id="15"/>
     </w:p>
     <w:p>
       <w:r>
@@ -2716,7 +3391,7 @@
           <w:noProof/>
         </w:rPr>
         <w:drawing>
-          <wp:inline distT="0" distB="0" distL="0" distR="0" wp14:anchorId="716C50A0" wp14:editId="635E08D4">
+          <wp:inline distT="0" distB="0" distL="0" distR="0" wp14:anchorId="5CBAD85C" wp14:editId="070B2395">
             <wp:extent cx="1905000" cy="2511426"/>
             <wp:effectExtent l="0" t="0" r="0" b="3175"/>
             <wp:docPr id="38" name="Imagen 38"/>
@@ -2760,13 +3435,21 @@
     </w:p>
     <w:p>
       <w:pPr>
+        <w:jc w:val="center"/>
+      </w:pPr>
+      <w:r>
+        <w:t>PNG robot</w:t>
+      </w:r>
+    </w:p>
+    <w:p>
+      <w:pPr>
         <w:pStyle w:val="Ttulo7"/>
       </w:pPr>
-      <w:bookmarkStart w:id="14" w:name="_Toc89097627"/>
+      <w:bookmarkStart w:id="16" w:name="_Toc89448553"/>
       <w:r>
         <w:t>Logo de Twitter</w:t>
       </w:r>
-      <w:bookmarkEnd w:id="14"/>
+      <w:bookmarkEnd w:id="16"/>
     </w:p>
     <w:p>
       <w:r>
@@ -2788,7 +3471,7 @@
         </w:rPr>
         <w:lastRenderedPageBreak/>
         <w:drawing>
-          <wp:inline distT="0" distB="0" distL="0" distR="0" wp14:anchorId="29858CDA" wp14:editId="037946E3">
+          <wp:inline distT="0" distB="0" distL="0" distR="0" wp14:anchorId="5160BCA8" wp14:editId="07325559">
             <wp:extent cx="1236980" cy="1236980"/>
             <wp:effectExtent l="0" t="0" r="1270" b="0"/>
             <wp:docPr id="39" name="Imagen 39"/>
@@ -2832,24 +3515,37 @@
     </w:p>
     <w:p>
       <w:pPr>
+        <w:jc w:val="center"/>
+      </w:pPr>
+      <w:r>
+        <w:t xml:space="preserve">SVG </w:t>
+      </w:r>
+      <w:proofErr w:type="spellStart"/>
+      <w:r>
+        <w:t>instagram</w:t>
+      </w:r>
+      <w:proofErr w:type="spellEnd"/>
+    </w:p>
+    <w:p>
+      <w:pPr>
         <w:pStyle w:val="Ttulo1"/>
         <w:jc w:val="both"/>
       </w:pPr>
-      <w:bookmarkStart w:id="15" w:name="_Toc89097628"/>
+      <w:bookmarkStart w:id="17" w:name="_Toc89448554"/>
       <w:r>
         <w:t>Diseños</w:t>
       </w:r>
-      <w:bookmarkEnd w:id="15"/>
+      <w:bookmarkEnd w:id="17"/>
     </w:p>
     <w:p>
       <w:pPr>
         <w:pStyle w:val="Ttulo7"/>
       </w:pPr>
-      <w:bookmarkStart w:id="16" w:name="_Toc89097629"/>
+      <w:bookmarkStart w:id="18" w:name="_Toc89448555"/>
       <w:r>
         <w:t>Logo de Facebook</w:t>
       </w:r>
-      <w:bookmarkEnd w:id="16"/>
+      <w:bookmarkEnd w:id="18"/>
     </w:p>
     <w:p>
       <w:r>
@@ -2876,7 +3572,7 @@
           <w:noProof/>
         </w:rPr>
         <w:drawing>
-          <wp:inline distT="0" distB="0" distL="0" distR="0" wp14:anchorId="5EA13513" wp14:editId="697E0619">
+          <wp:inline distT="0" distB="0" distL="0" distR="0" wp14:anchorId="3100E26B" wp14:editId="09FAE75C">
             <wp:extent cx="1114581" cy="1114581"/>
             <wp:effectExtent l="0" t="0" r="9525" b="9525"/>
             <wp:docPr id="40" name="Imagen 40"/>
@@ -2920,13 +3616,26 @@
     </w:p>
     <w:p>
       <w:pPr>
+        <w:jc w:val="center"/>
+      </w:pPr>
+      <w:r>
+        <w:t xml:space="preserve">SVG </w:t>
+      </w:r>
+      <w:proofErr w:type="spellStart"/>
+      <w:r>
+        <w:t>facebook</w:t>
+      </w:r>
+      <w:proofErr w:type="spellEnd"/>
+    </w:p>
+    <w:p>
+      <w:pPr>
         <w:pStyle w:val="Ttulo7"/>
       </w:pPr>
-      <w:bookmarkStart w:id="17" w:name="_Toc89097630"/>
+      <w:bookmarkStart w:id="19" w:name="_Toc89448556"/>
       <w:r>
         <w:t>Logo de Instagram</w:t>
       </w:r>
-      <w:bookmarkEnd w:id="17"/>
+      <w:bookmarkEnd w:id="19"/>
     </w:p>
     <w:p>
       <w:r>
@@ -2970,8 +3679,9 @@
         <w:rPr>
           <w:noProof/>
         </w:rPr>
+        <w:lastRenderedPageBreak/>
         <w:drawing>
-          <wp:inline distT="0" distB="0" distL="0" distR="0">
+          <wp:inline distT="0" distB="0" distL="0" distR="0" wp14:anchorId="798A68A5" wp14:editId="4DDD72EF">
             <wp:extent cx="1114581" cy="1114581"/>
             <wp:effectExtent l="0" t="0" r="9525" b="9525"/>
             <wp:docPr id="41" name="Imagen 41"/>
@@ -3014,8 +3724,331 @@
       </w:r>
     </w:p>
     <w:p>
-      <w:bookmarkStart w:id="18" w:name="_GoBack"/>
-      <w:bookmarkEnd w:id="18"/>
+      <w:pPr>
+        <w:jc w:val="center"/>
+      </w:pPr>
+      <w:r>
+        <w:t xml:space="preserve">SVG </w:t>
+      </w:r>
+      <w:proofErr w:type="spellStart"/>
+      <w:r>
+        <w:t>instagram</w:t>
+      </w:r>
+      <w:proofErr w:type="spellEnd"/>
+    </w:p>
+    <w:p/>
+    <w:p>
+      <w:pPr>
+        <w:pStyle w:val="Ttulo1"/>
+        <w:jc w:val="both"/>
+      </w:pPr>
+      <w:bookmarkStart w:id="20" w:name="_Toc89448557"/>
+      <w:r>
+        <w:t>Música</w:t>
+      </w:r>
+      <w:bookmarkEnd w:id="20"/>
+    </w:p>
+    <w:p>
+      <w:pPr>
+        <w:pStyle w:val="Ttulo7"/>
+      </w:pPr>
+      <w:r>
+        <w:t xml:space="preserve"> </w:t>
+      </w:r>
+      <w:bookmarkStart w:id="21" w:name="_Toc89448558"/>
+      <w:r>
+        <w:t xml:space="preserve">El </w:t>
+      </w:r>
+      <w:proofErr w:type="spellStart"/>
+      <w:r>
+        <w:t>condor</w:t>
+      </w:r>
+      <w:proofErr w:type="spellEnd"/>
+      <w:r>
+        <w:t xml:space="preserve"> pasa</w:t>
+      </w:r>
+      <w:bookmarkEnd w:id="21"/>
+    </w:p>
+    <w:p>
+      <w:r>
+        <w:t>D</w:t>
+      </w:r>
+      <w:r>
+        <w:t xml:space="preserve">escargado de </w:t>
+      </w:r>
+      <w:proofErr w:type="spellStart"/>
+      <w:r>
+        <w:t>Y</w:t>
+      </w:r>
+      <w:r>
+        <w:t>outube</w:t>
+      </w:r>
+      <w:proofErr w:type="spellEnd"/>
+      <w:r>
+        <w:t xml:space="preserve"> (obra original)</w:t>
+      </w:r>
+    </w:p>
+    <w:p>
+      <w:r>
+        <w:t>Licencia de dominio público desde 2013.</w:t>
+      </w:r>
+    </w:p>
+    <w:p>
+      <w:pPr>
+        <w:pStyle w:val="Ttulo7"/>
+      </w:pPr>
+      <w:bookmarkStart w:id="22" w:name="_Toc89448559"/>
+      <w:r>
+        <w:t>R</w:t>
+      </w:r>
+      <w:r>
+        <w:t>obot</w:t>
+      </w:r>
+      <w:bookmarkEnd w:id="22"/>
+    </w:p>
+    <w:p>
+      <w:r>
+        <w:t xml:space="preserve">Obtenido de </w:t>
+      </w:r>
+      <w:proofErr w:type="spellStart"/>
+      <w:r>
+        <w:t>freesound</w:t>
+      </w:r>
+      <w:proofErr w:type="spellEnd"/>
+    </w:p>
+    <w:p>
+      <w:r>
+        <w:t>https://freesound.org/people/LittleRobotSoundFactory/sounds/316277/</w:t>
+      </w:r>
+    </w:p>
+    <w:p>
+      <w:pPr>
+        <w:pStyle w:val="Ttulo7"/>
+      </w:pPr>
+      <w:bookmarkStart w:id="23" w:name="_Toc89448560"/>
+      <w:proofErr w:type="spellStart"/>
+      <w:r>
+        <w:t>Wicked</w:t>
+      </w:r>
+      <w:proofErr w:type="spellEnd"/>
+      <w:r>
+        <w:t xml:space="preserve"> </w:t>
+      </w:r>
+      <w:proofErr w:type="spellStart"/>
+      <w:r>
+        <w:t>Game</w:t>
+      </w:r>
+      <w:bookmarkEnd w:id="23"/>
+      <w:proofErr w:type="spellEnd"/>
+    </w:p>
+    <w:p>
+      <w:r>
+        <w:t xml:space="preserve">Extraída de un video de una versión de </w:t>
+      </w:r>
+      <w:proofErr w:type="spellStart"/>
+      <w:r>
+        <w:t>Taimane</w:t>
+      </w:r>
+      <w:proofErr w:type="spellEnd"/>
+      <w:r>
+        <w:t xml:space="preserve"> grabada por </w:t>
+      </w:r>
+      <w:proofErr w:type="spellStart"/>
+      <w:r>
+        <w:t>hisessions</w:t>
+      </w:r>
+      <w:proofErr w:type="spellEnd"/>
+      <w:r>
+        <w:t>, una plataforma hawaiana de difusión musical de artistas locales.</w:t>
+      </w:r>
+    </w:p>
+    <w:p>
+      <w:r>
+        <w:t xml:space="preserve">Enlace al canal de </w:t>
+      </w:r>
+      <w:proofErr w:type="spellStart"/>
+      <w:r>
+        <w:t>hisessions</w:t>
+      </w:r>
+      <w:proofErr w:type="spellEnd"/>
+      <w:r>
+        <w:t>:</w:t>
+      </w:r>
+    </w:p>
+    <w:p>
+      <w:r>
+        <w:t>https://www.youtube.com/c/HISessions</w:t>
+      </w:r>
+    </w:p>
+    <w:p>
+      <w:r>
+        <w:t xml:space="preserve">Enlace al video de </w:t>
+      </w:r>
+      <w:proofErr w:type="spellStart"/>
+      <w:r>
+        <w:t>Taimane</w:t>
+      </w:r>
+      <w:proofErr w:type="spellEnd"/>
+    </w:p>
+    <w:p>
+      <w:r>
+        <w:t>https://www.youtube.com/watch?v=CqvSY3Hnij4</w:t>
+      </w:r>
+    </w:p>
+    <w:p>
+      <w:pPr>
+        <w:pStyle w:val="Ttulo7"/>
+      </w:pPr>
+      <w:bookmarkStart w:id="24" w:name="_Toc89448561"/>
+      <w:proofErr w:type="spellStart"/>
+      <w:r>
+        <w:t>When</w:t>
+      </w:r>
+      <w:proofErr w:type="spellEnd"/>
+      <w:r>
+        <w:t xml:space="preserve"> </w:t>
+      </w:r>
+      <w:proofErr w:type="spellStart"/>
+      <w:r>
+        <w:t>the</w:t>
+      </w:r>
+      <w:proofErr w:type="spellEnd"/>
+      <w:r>
+        <w:t xml:space="preserve"> </w:t>
+      </w:r>
+      <w:proofErr w:type="spellStart"/>
+      <w:r>
+        <w:t>saints</w:t>
+      </w:r>
+      <w:proofErr w:type="spellEnd"/>
+      <w:r>
+        <w:t xml:space="preserve"> </w:t>
+      </w:r>
+      <w:proofErr w:type="spellStart"/>
+      <w:r>
+        <w:t>go</w:t>
+      </w:r>
+      <w:proofErr w:type="spellEnd"/>
+      <w:r>
+        <w:t xml:space="preserve"> </w:t>
+      </w:r>
+      <w:proofErr w:type="spellStart"/>
+      <w:r>
+        <w:t>marching</w:t>
+      </w:r>
+      <w:proofErr w:type="spellEnd"/>
+      <w:r>
+        <w:t xml:space="preserve"> in</w:t>
+      </w:r>
+      <w:bookmarkEnd w:id="24"/>
+    </w:p>
+    <w:p>
+      <w:r>
+        <w:t>O</w:t>
+      </w:r>
+      <w:r>
+        <w:t xml:space="preserve">btenido de </w:t>
+      </w:r>
+      <w:proofErr w:type="spellStart"/>
+      <w:r>
+        <w:t>Y</w:t>
+      </w:r>
+      <w:r>
+        <w:t>outube</w:t>
+      </w:r>
+      <w:proofErr w:type="spellEnd"/>
+      <w:r>
+        <w:t xml:space="preserve">, se trata de un arreglo de </w:t>
+      </w:r>
+      <w:proofErr w:type="spellStart"/>
+      <w:r>
+        <w:t>AntoineOr</w:t>
+      </w:r>
+      <w:proofErr w:type="spellEnd"/>
+      <w:r>
+        <w:t>. La canción es de dominio público</w:t>
+      </w:r>
+    </w:p>
+    <w:p>
+      <w:r>
+        <w:t>https://www.youtube.com/watch?v=BNCyZnZryhk</w:t>
+      </w:r>
+    </w:p>
+    <w:p>
+      <w:pPr>
+        <w:pStyle w:val="Ttulo7"/>
+      </w:pPr>
+      <w:bookmarkStart w:id="25" w:name="_Toc89448562"/>
+      <w:r>
+        <w:t xml:space="preserve">Canon de </w:t>
+      </w:r>
+      <w:proofErr w:type="spellStart"/>
+      <w:r>
+        <w:t>Pachelbel</w:t>
+      </w:r>
+      <w:bookmarkEnd w:id="25"/>
+      <w:proofErr w:type="spellEnd"/>
+    </w:p>
+    <w:p>
+      <w:r>
+        <w:t>Pieza original o</w:t>
+      </w:r>
+      <w:r>
+        <w:t xml:space="preserve">btenida de </w:t>
+      </w:r>
+      <w:proofErr w:type="spellStart"/>
+      <w:r>
+        <w:t>Y</w:t>
+      </w:r>
+      <w:r>
+        <w:t>outube</w:t>
+      </w:r>
+      <w:proofErr w:type="spellEnd"/>
+      <w:r>
+        <w:t xml:space="preserve">, </w:t>
+      </w:r>
+      <w:r>
+        <w:t>libre de copyright</w:t>
+      </w:r>
+    </w:p>
+    <w:p>
+      <w:r>
+        <w:t>https://www.youtube.com/watch?v=BhxS1MfCAf8</w:t>
+      </w:r>
+    </w:p>
+    <w:p/>
+    <w:p>
+      <w:pPr>
+        <w:pStyle w:val="Ttulo1"/>
+        <w:jc w:val="both"/>
+      </w:pPr>
+      <w:bookmarkStart w:id="26" w:name="_Toc89448563"/>
+      <w:r>
+        <w:lastRenderedPageBreak/>
+        <w:t>Videos</w:t>
+      </w:r>
+      <w:bookmarkEnd w:id="26"/>
+    </w:p>
+    <w:p>
+      <w:r>
+        <w:t xml:space="preserve">Se va a utilizar un video de </w:t>
+      </w:r>
+      <w:proofErr w:type="spellStart"/>
+      <w:r>
+        <w:t>Youtube</w:t>
+      </w:r>
+      <w:proofErr w:type="spellEnd"/>
+      <w:r>
+        <w:t xml:space="preserve"> del enlace:</w:t>
+      </w:r>
+    </w:p>
+    <w:p>
+      <w:r>
+        <w:rPr>
+          <w:shd w:val="clear" w:color="auto" w:fill="FFFFFF"/>
+        </w:rPr>
+        <w:t>https://www.youtube.com/watch?v=CZXFkvKsB1A</w:t>
+      </w:r>
     </w:p>
     <w:sectPr>
       <w:headerReference w:type="even" r:id="rId24"/>
@@ -4685,7 +5718,7 @@
 </file>
 
 <file path=customXml/itemProps1.xml><?xml version="1.0" encoding="utf-8"?>
-<ds:datastoreItem xmlns:ds="http://schemas.openxmlformats.org/officeDocument/2006/customXml" ds:itemID="{8ECDE9F2-E862-483A-85C0-3FEB6C9EA601}">
+<ds:datastoreItem xmlns:ds="http://schemas.openxmlformats.org/officeDocument/2006/customXml" ds:itemID="{010D5D73-51D9-40C5-9BD4-E962F9F9CB7D}">
   <ds:schemaRefs>
     <ds:schemaRef ds:uri="http://schemas.openxmlformats.org/officeDocument/2006/bibliography"/>
   </ds:schemaRefs>

</xml_diff>